<commit_message>
IoT, Data Science and Machine Learning updates
</commit_message>
<xml_diff>
--- a/Complimentary Course Content/Module5/Labs/Module 5 Lesson 3 Creating Spark Cluster Lab.docx
+++ b/Complimentary Course Content/Module5/Labs/Module 5 Lesson 3 Creating Spark Cluster Lab.docx
@@ -841,10 +841,10 @@
         </w:rPr>
         <w:lastRenderedPageBreak/>
         <w:drawing>
-          <wp:inline distT="0" distB="0" distL="0" distR="0" wp14:anchorId="7B0F7402" wp14:editId="72592683">
+          <wp:inline distT="0" distB="0" distL="0" distR="0" wp14:anchorId="26A504F6" wp14:editId="18E49FD3">
             <wp:extent cx="5939155" cy="6256020"/>
             <wp:effectExtent l="0" t="0" r="4445" b="0"/>
-            <wp:docPr id="1" name="Picture 1" descr="../../../../../Module%205%20Screenshots/Screen%20Shot%202016-10-11%20at%2010.19.52%20AM%20copy."/>
+            <wp:docPr id="2" name="Picture 2" descr="../../../../../Screen%20Shot%202017-01-23%20at%203.27.35%20AM.png"/>
             <wp:cNvGraphicFramePr>
               <a:graphicFrameLocks xmlns:a="http://schemas.openxmlformats.org/drawingml/2006/main" noChangeAspect="1"/>
             </wp:cNvGraphicFramePr>
@@ -852,7 +852,7 @@
               <a:graphicData uri="http://schemas.openxmlformats.org/drawingml/2006/picture">
                 <pic:pic xmlns:pic="http://schemas.openxmlformats.org/drawingml/2006/picture">
                   <pic:nvPicPr>
-                    <pic:cNvPr id="0" name="Picture 1" descr="../../../../../Module%205%20Screenshots/Screen%20Shot%202016-10-11%20at%2010.19.52%20AM%20copy."/>
+                    <pic:cNvPr id="0" name="Picture 1" descr="../../../../../Screen%20Shot%202017-01-23%20at%203.27.35%20AM.png"/>
                     <pic:cNvPicPr>
                       <a:picLocks noChangeAspect="1" noChangeArrowheads="1"/>
                     </pic:cNvPicPr>
@@ -978,8 +978,6 @@
       <w:r>
         <w:t>: Standard</w:t>
       </w:r>
-      <w:bookmarkStart w:id="0" w:name="_GoBack"/>
-      <w:bookmarkEnd w:id="0"/>
     </w:p>
     <w:p>
       <w:pPr>
@@ -1259,10 +1257,10 @@
           <w:noProof/>
         </w:rPr>
         <w:drawing>
-          <wp:inline distT="0" distB="0" distL="0" distR="0" wp14:anchorId="324CE2A3" wp14:editId="1293B759">
-            <wp:extent cx="5939155" cy="7296785"/>
+          <wp:inline distT="0" distB="0" distL="0" distR="0" wp14:anchorId="57BF6AE5" wp14:editId="5EE6F9AF">
+            <wp:extent cx="5939155" cy="6536690"/>
             <wp:effectExtent l="0" t="0" r="4445" b="0"/>
-            <wp:docPr id="7" name="Picture 7" descr="../../../../../Module%205%20Screenshots/Screen%20Shot%202016-10-11%20at%204.10.38%20PM%20copy."/>
+            <wp:docPr id="10" name="Picture 10" descr="../../../../../Screen%20Shot%202017-01-23%20at%203.37.57%20AM.png"/>
             <wp:cNvGraphicFramePr>
               <a:graphicFrameLocks xmlns:a="http://schemas.openxmlformats.org/drawingml/2006/main" noChangeAspect="1"/>
             </wp:cNvGraphicFramePr>
@@ -1270,7 +1268,7 @@
               <a:graphicData uri="http://schemas.openxmlformats.org/drawingml/2006/picture">
                 <pic:pic xmlns:pic="http://schemas.openxmlformats.org/drawingml/2006/picture">
                   <pic:nvPicPr>
-                    <pic:cNvPr id="0" name="Picture 5" descr="../../../../../Module%205%20Screenshots/Screen%20Shot%202016-10-11%20at%204.10.38%20PM%20copy."/>
+                    <pic:cNvPr id="0" name="Picture 2" descr="../../../../../Screen%20Shot%202017-01-23%20at%203.37.57%20AM.png"/>
                     <pic:cNvPicPr>
                       <a:picLocks noChangeAspect="1" noChangeArrowheads="1"/>
                     </pic:cNvPicPr>
@@ -1291,7 +1289,7 @@
                   <pic:spPr bwMode="auto">
                     <a:xfrm>
                       <a:off x="0" y="0"/>
-                      <a:ext cx="5939155" cy="7296785"/>
+                      <a:ext cx="5939155" cy="6536690"/>
                     </a:xfrm>
                     <a:prstGeom prst="rect">
                       <a:avLst/>
@@ -1325,7 +1323,6 @@
         <w:rPr>
           <w:rFonts w:hint="eastAsia"/>
         </w:rPr>
-        <w:lastRenderedPageBreak/>
         <w:t xml:space="preserve">In Node Pricing Tiers, </w:t>
       </w:r>
       <w:r>
@@ -1395,6 +1392,7 @@
         <w:rPr>
           <w:noProof/>
         </w:rPr>
+        <w:lastRenderedPageBreak/>
         <w:drawing>
           <wp:inline distT="0" distB="0" distL="0" distR="0" wp14:anchorId="17065A02" wp14:editId="7170D35C">
             <wp:extent cx="5948045" cy="6609080"/>
@@ -3042,6 +3040,8 @@
       <w:r>
         <w:t xml:space="preserve"> magic, the following commands will show the same data in a text table:</w:t>
       </w:r>
+      <w:bookmarkStart w:id="0" w:name="_GoBack"/>
+      <w:bookmarkEnd w:id="0"/>
     </w:p>
     <w:p>
       <w:pPr>
@@ -6666,7 +6666,7 @@
 </file>
 
 <file path=customXml/itemProps1.xml><?xml version="1.0" encoding="utf-8"?>
-<ds:datastoreItem xmlns:ds="http://schemas.openxmlformats.org/officeDocument/2006/customXml" ds:itemID="{B04C0EA8-277F-6E4E-93A3-1C5B2EDDD798}">
+<ds:datastoreItem xmlns:ds="http://schemas.openxmlformats.org/officeDocument/2006/customXml" ds:itemID="{96BF75CE-354B-E445-9AF3-630DBF144BC7}">
   <ds:schemaRefs>
     <ds:schemaRef ds:uri="http://schemas.openxmlformats.org/officeDocument/2006/bibliography"/>
   </ds:schemaRefs>

</xml_diff>